<commit_message>
Working on Final Edits
Working on final edits towards submission…
</commit_message>
<xml_diff>
--- a/papers/pygSpanish/CartaRespuestaRnR(Diciembre2015).docx
+++ b/papers/pygSpanish/CartaRespuestaRnR(Diciembre2015).docx
@@ -853,9 +853,17 @@
           <w:sz w:val="24"/>
           <w:lang w:val="es-ES_tradnl"/>
         </w:rPr>
-        <w:t xml:space="preserve">American Political </w:t>
-      </w:r>
-      <w:proofErr w:type="spellStart"/>
+        <w:t>American Political Science Review (APSR)</w:t>
+      </w:r>
+      <w:r>
+        <w:rPr>
+          <w:rFonts w:ascii="Times New Roman" w:eastAsia="Times New Roman" w:hAnsi="Times New Roman" w:cs="Times New Roman"/>
+          <w:color w:val="000000"/>
+          <w:sz w:val="24"/>
+          <w:lang w:val="es-ES_tradnl"/>
+        </w:rPr>
+        <w:t xml:space="preserve">, el </w:t>
+      </w:r>
       <w:r>
         <w:rPr>
           <w:rFonts w:ascii="Times New Roman" w:eastAsia="Times New Roman" w:hAnsi="Times New Roman" w:cs="Times New Roman"/>
@@ -864,9 +872,17 @@
           <w:sz w:val="24"/>
           <w:lang w:val="es-ES_tradnl"/>
         </w:rPr>
-        <w:t>Science</w:t>
-      </w:r>
-      <w:proofErr w:type="spellEnd"/>
+        <w:t>Journal of Politics (JoP)</w:t>
+      </w:r>
+      <w:r>
+        <w:rPr>
+          <w:rFonts w:ascii="Times New Roman" w:eastAsia="Times New Roman" w:hAnsi="Times New Roman" w:cs="Times New Roman"/>
+          <w:color w:val="000000"/>
+          <w:sz w:val="24"/>
+          <w:lang w:val="es-ES_tradnl"/>
+        </w:rPr>
+        <w:t xml:space="preserve"> y </w:t>
+      </w:r>
       <w:r>
         <w:rPr>
           <w:rFonts w:ascii="Times New Roman" w:eastAsia="Times New Roman" w:hAnsi="Times New Roman" w:cs="Times New Roman"/>
@@ -875,145 +891,7 @@
           <w:sz w:val="24"/>
           <w:lang w:val="es-ES_tradnl"/>
         </w:rPr>
-        <w:t xml:space="preserve"> </w:t>
-      </w:r>
-      <w:proofErr w:type="spellStart"/>
-      <w:r>
-        <w:rPr>
-          <w:rFonts w:ascii="Times New Roman" w:eastAsia="Times New Roman" w:hAnsi="Times New Roman" w:cs="Times New Roman"/>
-          <w:i/>
-          <w:color w:val="000000"/>
-          <w:sz w:val="24"/>
-          <w:lang w:val="es-ES_tradnl"/>
-        </w:rPr>
-        <w:t>Review</w:t>
-      </w:r>
-      <w:proofErr w:type="spellEnd"/>
-      <w:r>
-        <w:rPr>
-          <w:rFonts w:ascii="Times New Roman" w:eastAsia="Times New Roman" w:hAnsi="Times New Roman" w:cs="Times New Roman"/>
-          <w:i/>
-          <w:color w:val="000000"/>
-          <w:sz w:val="24"/>
-          <w:lang w:val="es-ES_tradnl"/>
-        </w:rPr>
-        <w:t xml:space="preserve"> (APSR)</w:t>
-      </w:r>
-      <w:r>
-        <w:rPr>
-          <w:rFonts w:ascii="Times New Roman" w:eastAsia="Times New Roman" w:hAnsi="Times New Roman" w:cs="Times New Roman"/>
-          <w:color w:val="000000"/>
-          <w:sz w:val="24"/>
-          <w:lang w:val="es-ES_tradnl"/>
-        </w:rPr>
-        <w:t xml:space="preserve">, el </w:t>
-      </w:r>
-      <w:proofErr w:type="spellStart"/>
-      <w:r>
-        <w:rPr>
-          <w:rFonts w:ascii="Times New Roman" w:eastAsia="Times New Roman" w:hAnsi="Times New Roman" w:cs="Times New Roman"/>
-          <w:i/>
-          <w:color w:val="000000"/>
-          <w:sz w:val="24"/>
-          <w:lang w:val="es-ES_tradnl"/>
-        </w:rPr>
-        <w:t>Journal</w:t>
-      </w:r>
-      <w:proofErr w:type="spellEnd"/>
-      <w:r>
-        <w:rPr>
-          <w:rFonts w:ascii="Times New Roman" w:eastAsia="Times New Roman" w:hAnsi="Times New Roman" w:cs="Times New Roman"/>
-          <w:i/>
-          <w:color w:val="000000"/>
-          <w:sz w:val="24"/>
-          <w:lang w:val="es-ES_tradnl"/>
-        </w:rPr>
-        <w:t xml:space="preserve"> of </w:t>
-      </w:r>
-      <w:proofErr w:type="spellStart"/>
-      <w:r>
-        <w:rPr>
-          <w:rFonts w:ascii="Times New Roman" w:eastAsia="Times New Roman" w:hAnsi="Times New Roman" w:cs="Times New Roman"/>
-          <w:i/>
-          <w:color w:val="000000"/>
-          <w:sz w:val="24"/>
-          <w:lang w:val="es-ES_tradnl"/>
-        </w:rPr>
-        <w:t>Politics</w:t>
-      </w:r>
-      <w:proofErr w:type="spellEnd"/>
-      <w:r>
-        <w:rPr>
-          <w:rFonts w:ascii="Times New Roman" w:eastAsia="Times New Roman" w:hAnsi="Times New Roman" w:cs="Times New Roman"/>
-          <w:i/>
-          <w:color w:val="000000"/>
-          <w:sz w:val="24"/>
-          <w:lang w:val="es-ES_tradnl"/>
-        </w:rPr>
-        <w:t xml:space="preserve"> (</w:t>
-      </w:r>
-      <w:proofErr w:type="spellStart"/>
-      <w:r>
-        <w:rPr>
-          <w:rFonts w:ascii="Times New Roman" w:eastAsia="Times New Roman" w:hAnsi="Times New Roman" w:cs="Times New Roman"/>
-          <w:i/>
-          <w:color w:val="000000"/>
-          <w:sz w:val="24"/>
-          <w:lang w:val="es-ES_tradnl"/>
-        </w:rPr>
-        <w:t>JoP</w:t>
-      </w:r>
-      <w:proofErr w:type="spellEnd"/>
-      <w:r>
-        <w:rPr>
-          <w:rFonts w:ascii="Times New Roman" w:eastAsia="Times New Roman" w:hAnsi="Times New Roman" w:cs="Times New Roman"/>
-          <w:i/>
-          <w:color w:val="000000"/>
-          <w:sz w:val="24"/>
-          <w:lang w:val="es-ES_tradnl"/>
-        </w:rPr>
-        <w:t>)</w:t>
-      </w:r>
-      <w:r>
-        <w:rPr>
-          <w:rFonts w:ascii="Times New Roman" w:eastAsia="Times New Roman" w:hAnsi="Times New Roman" w:cs="Times New Roman"/>
-          <w:color w:val="000000"/>
-          <w:sz w:val="24"/>
-          <w:lang w:val="es-ES_tradnl"/>
-        </w:rPr>
-        <w:t xml:space="preserve"> y </w:t>
-      </w:r>
-      <w:r>
-        <w:rPr>
-          <w:rFonts w:ascii="Times New Roman" w:eastAsia="Times New Roman" w:hAnsi="Times New Roman" w:cs="Times New Roman"/>
-          <w:i/>
-          <w:color w:val="000000"/>
-          <w:sz w:val="24"/>
-          <w:lang w:val="es-ES_tradnl"/>
-        </w:rPr>
-        <w:t xml:space="preserve">Electoral </w:t>
-      </w:r>
-      <w:proofErr w:type="spellStart"/>
-      <w:r>
-        <w:rPr>
-          <w:rFonts w:ascii="Times New Roman" w:eastAsia="Times New Roman" w:hAnsi="Times New Roman" w:cs="Times New Roman"/>
-          <w:i/>
-          <w:color w:val="000000"/>
-          <w:sz w:val="24"/>
-          <w:lang w:val="es-ES_tradnl"/>
-        </w:rPr>
-        <w:t>Studies</w:t>
-      </w:r>
-      <w:proofErr w:type="spellEnd"/>
-      <w:r>
-        <w:rPr>
-          <w:rFonts w:ascii="Times New Roman" w:eastAsia="Times New Roman" w:hAnsi="Times New Roman" w:cs="Times New Roman"/>
-          <w:i/>
-          <w:color w:val="000000"/>
-          <w:sz w:val="24"/>
-          <w:lang w:val="es-ES_tradnl"/>
-        </w:rPr>
-        <w:t xml:space="preserve"> (ES)</w:t>
+        <w:t>Electoral Studies (ES)</w:t>
       </w:r>
       <w:r>
         <w:rPr>
@@ -1082,27 +960,7 @@
           <w:sz w:val="24"/>
           <w:lang w:val="es-ES_tradnl"/>
         </w:rPr>
-        <w:t xml:space="preserve">Es Profesor Asociado en el Departamento de Ciencia Política de la Universidad de Florida, </w:t>
-      </w:r>
-      <w:proofErr w:type="spellStart"/>
-      <w:r>
-        <w:rPr>
-          <w:rFonts w:ascii="Times New Roman" w:eastAsia="Times New Roman" w:hAnsi="Times New Roman" w:cs="Times New Roman"/>
-          <w:color w:val="000000"/>
-          <w:sz w:val="24"/>
-          <w:lang w:val="es-ES_tradnl"/>
-        </w:rPr>
-        <w:t>Gainsville</w:t>
-      </w:r>
-      <w:proofErr w:type="spellEnd"/>
-      <w:r>
-        <w:rPr>
-          <w:rFonts w:ascii="Times New Roman" w:eastAsia="Times New Roman" w:hAnsi="Times New Roman" w:cs="Times New Roman"/>
-          <w:color w:val="000000"/>
-          <w:sz w:val="24"/>
-          <w:lang w:val="es-ES_tradnl"/>
-        </w:rPr>
-        <w:t xml:space="preserve">, y consultor externo en el  </w:t>
+        <w:t xml:space="preserve">Es Profesor Asociado en el Departamento de Ciencia Política de la Universidad de Florida, Gainsville, y consultor externo en el  </w:t>
       </w:r>
       <w:r>
         <w:rPr>
@@ -1169,6 +1027,36 @@
     </w:p>
     <w:p>
       <w:pPr>
+        <w:rPr>
+          <w:rFonts w:ascii="Times New Roman" w:hAnsi="Times New Roman" w:cs="Times New Roman"/>
+          <w:b/>
+          <w:color w:val="FF0000"/>
+          <w:lang w:val="es-ES_tradnl"/>
+        </w:rPr>
+      </w:pPr>
+      <w:bookmarkStart w:id="0" w:name="_GoBack"/>
+      <w:r>
+        <w:rPr>
+          <w:rFonts w:ascii="Times New Roman" w:hAnsi="Times New Roman" w:cs="Times New Roman"/>
+          <w:b/>
+          <w:color w:val="FF0000"/>
+          <w:lang w:val="es-ES_tradnl"/>
+        </w:rPr>
+        <w:t>**</w:t>
+      </w:r>
+      <w:r>
+        <w:rPr>
+          <w:rFonts w:ascii="Times New Roman" w:hAnsi="Times New Roman" w:cs="Times New Roman"/>
+          <w:b/>
+          <w:color w:val="FF0000"/>
+          <w:lang w:val="es-ES_tradnl"/>
+        </w:rPr>
+        <w:t>Revisar que las secciones mencionadas aquí correspondan con el texto.</w:t>
+      </w:r>
+    </w:p>
+    <w:bookmarkEnd w:id="0"/>
+    <w:p>
+      <w:pPr>
         <w:jc w:val="center"/>
         <w:rPr>
           <w:rFonts w:ascii="Times New Roman" w:hAnsi="Times New Roman" w:cs="Times New Roman"/>
@@ -1352,7 +1240,21 @@
           <w:rFonts w:ascii="Times New Roman" w:hAnsi="Times New Roman" w:cs="Times New Roman"/>
           <w:lang w:val="es-ES_tradnl"/>
         </w:rPr>
-        <w:t xml:space="preserve">Con el fin de atender las observaciones formuladas en el proceso de revisión, decidimos reestructurar la nota de investigación en cuatro secciones en donde: a) </w:t>
+        <w:t xml:space="preserve">Con el fin de atender las observaciones formuladas en el proceso de revisión, decidimos reestructurar la nota de investigación en </w:t>
+      </w:r>
+      <w:r>
+        <w:rPr>
+          <w:rFonts w:ascii="Times New Roman" w:hAnsi="Times New Roman" w:cs="Times New Roman"/>
+          <w:lang w:val="es-ES_tradnl"/>
+        </w:rPr>
+        <w:t>cinco</w:t>
+      </w:r>
+      <w:r>
+        <w:rPr>
+          <w:rFonts w:ascii="Times New Roman" w:hAnsi="Times New Roman" w:cs="Times New Roman"/>
+          <w:lang w:val="es-ES_tradnl"/>
+        </w:rPr>
+        <w:t xml:space="preserve"> secciones en donde: a) </w:t>
       </w:r>
       <w:r>
         <w:rPr>
@@ -1394,7 +1296,35 @@
           <w:rFonts w:ascii="Times New Roman" w:hAnsi="Times New Roman" w:cs="Times New Roman"/>
           <w:lang w:val="es-ES_tradnl"/>
         </w:rPr>
-        <w:t xml:space="preserve"> por qué es importante la transparencia, rendición de cuentas y la participación ciudadana en los procesos de redistritación; c) describimos cómo </w:t>
+        <w:t xml:space="preserve"> por qué es importante la transparencia, rendición de cuentas y la participación ciudadana en los procesos de redistritación; c)</w:t>
+      </w:r>
+      <w:r>
+        <w:rPr>
+          <w:rFonts w:ascii="Times New Roman" w:hAnsi="Times New Roman" w:cs="Times New Roman"/>
+          <w:lang w:val="es-ES_tradnl"/>
+        </w:rPr>
+        <w:t xml:space="preserve"> </w:t>
+      </w:r>
+      <w:r>
+        <w:rPr>
+          <w:rFonts w:ascii="Times New Roman" w:hAnsi="Times New Roman" w:cs="Times New Roman"/>
+          <w:lang w:val="es-ES_tradnl"/>
+        </w:rPr>
+        <w:t xml:space="preserve"> describimos</w:t>
+      </w:r>
+      <w:r>
+        <w:rPr>
+          <w:rFonts w:ascii="Times New Roman" w:hAnsi="Times New Roman" w:cs="Times New Roman"/>
+          <w:lang w:val="es-ES_tradnl"/>
+        </w:rPr>
+        <w:t xml:space="preserve"> los vestigios de opacidad que existen en México; d) explicamos</w:t>
+      </w:r>
+      <w:r>
+        <w:rPr>
+          <w:rFonts w:ascii="Times New Roman" w:hAnsi="Times New Roman" w:cs="Times New Roman"/>
+          <w:lang w:val="es-ES_tradnl"/>
+        </w:rPr>
+        <w:t xml:space="preserve"> cómo </w:t>
       </w:r>
       <w:r>
         <w:rPr>
@@ -1459,7 +1389,15 @@
           <w:color w:val="auto"/>
           <w:lang w:val="es-MX"/>
         </w:rPr>
-        <w:t xml:space="preserve"> d)</w:t>
+        <w:t xml:space="preserve"> e</w:t>
+      </w:r>
+      <w:r>
+        <w:rPr>
+          <w:rFonts w:ascii="Times New Roman" w:hAnsi="Times New Roman" w:cs="Times New Roman"/>
+          <w:color w:val="auto"/>
+          <w:lang w:val="es-MX"/>
+        </w:rPr>
+        <w:t>)</w:t>
       </w:r>
       <w:r>
         <w:rPr>
@@ -1806,6 +1744,7 @@
     </w:p>
     <w:p>
       <w:pPr>
+        <w:jc w:val="center"/>
         <w:rPr>
           <w:rFonts w:ascii="Times New Roman" w:hAnsi="Times New Roman" w:cs="Times New Roman"/>
           <w:b/>
@@ -3791,23 +3730,7 @@
           <w:rFonts w:ascii="Times New Roman" w:hAnsi="Times New Roman" w:cs="Times New Roman"/>
           <w:lang w:val="es-ES_tradnl"/>
         </w:rPr>
-        <w:t xml:space="preserve"> (Magar </w:t>
-      </w:r>
-      <w:proofErr w:type="spellStart"/>
-      <w:r>
-        <w:rPr>
-          <w:rFonts w:ascii="Times New Roman" w:hAnsi="Times New Roman" w:cs="Times New Roman"/>
-          <w:lang w:val="es-ES_tradnl"/>
-        </w:rPr>
-        <w:t>et.al</w:t>
-      </w:r>
-      <w:proofErr w:type="spellEnd"/>
-      <w:r>
-        <w:rPr>
-          <w:rFonts w:ascii="Times New Roman" w:hAnsi="Times New Roman" w:cs="Times New Roman"/>
-          <w:lang w:val="es-ES_tradnl"/>
-        </w:rPr>
-        <w:t>. 2015 y Trelles et. al. 2015)</w:t>
+        <w:t xml:space="preserve"> (Magar et.al. 2015 y Trelles et. al. 2015)</w:t>
       </w:r>
       <w:r>
         <w:rPr>
@@ -4011,34 +3934,14 @@
         </w:rPr>
         <w:t xml:space="preserve">el </w:t>
       </w:r>
-      <w:proofErr w:type="spellStart"/>
       <w:r>
         <w:rPr>
           <w:rFonts w:ascii="Times New Roman" w:hAnsi="Times New Roman" w:cs="Times New Roman"/>
           <w:i/>
           <w:lang w:val="es-ES_tradnl"/>
         </w:rPr>
-        <w:t>District</w:t>
-      </w:r>
-      <w:proofErr w:type="spellEnd"/>
-      <w:r>
-        <w:rPr>
-          <w:rFonts w:ascii="Times New Roman" w:hAnsi="Times New Roman" w:cs="Times New Roman"/>
-          <w:i/>
-          <w:lang w:val="es-ES_tradnl"/>
-        </w:rPr>
-        <w:t xml:space="preserve"> </w:t>
-      </w:r>
-      <w:proofErr w:type="spellStart"/>
-      <w:r>
-        <w:rPr>
-          <w:rFonts w:ascii="Times New Roman" w:hAnsi="Times New Roman" w:cs="Times New Roman"/>
-          <w:i/>
-          <w:lang w:val="es-ES_tradnl"/>
-        </w:rPr>
-        <w:t>Builder</w:t>
-      </w:r>
-      <w:proofErr w:type="spellEnd"/>
+        <w:t>District Builder</w:t>
+      </w:r>
       <w:r>
         <w:rPr>
           <w:rFonts w:ascii="Times New Roman" w:hAnsi="Times New Roman" w:cs="Times New Roman"/>
@@ -4834,34 +4737,14 @@
         </w:rPr>
         <w:t xml:space="preserve">. Consideramos que la versión original del texto presentaba, de forma muy general, los beneficios y las razones de por qué el uso de las nuevas tecnologías (como el </w:t>
       </w:r>
-      <w:proofErr w:type="spellStart"/>
       <w:r>
         <w:rPr>
           <w:rFonts w:ascii="Times New Roman" w:hAnsi="Times New Roman" w:cs="Times New Roman"/>
           <w:i/>
           <w:lang w:val="es-ES_tradnl"/>
         </w:rPr>
-        <w:t>District</w:t>
-      </w:r>
-      <w:proofErr w:type="spellEnd"/>
-      <w:r>
-        <w:rPr>
-          <w:rFonts w:ascii="Times New Roman" w:hAnsi="Times New Roman" w:cs="Times New Roman"/>
-          <w:i/>
-          <w:lang w:val="es-ES_tradnl"/>
-        </w:rPr>
-        <w:t xml:space="preserve"> </w:t>
-      </w:r>
-      <w:proofErr w:type="spellStart"/>
-      <w:r>
-        <w:rPr>
-          <w:rFonts w:ascii="Times New Roman" w:hAnsi="Times New Roman" w:cs="Times New Roman"/>
-          <w:i/>
-          <w:lang w:val="es-ES_tradnl"/>
-        </w:rPr>
-        <w:t>Builder</w:t>
-      </w:r>
-      <w:proofErr w:type="spellEnd"/>
+        <w:t>District Builder</w:t>
+      </w:r>
       <w:r>
         <w:rPr>
           <w:rFonts w:ascii="Times New Roman" w:hAnsi="Times New Roman" w:cs="Times New Roman"/>
@@ -5862,7 +5745,8 @@
         <w:jc w:val="both"/>
         <w:rPr>
           <w:rFonts w:ascii="Times New Roman" w:hAnsi="Times New Roman" w:cs="Times New Roman"/>
-          <w:lang w:val="es-ES_tradnl"/>
+          <w:color w:val="auto"/>
+          <w:lang w:val="es-MX"/>
         </w:rPr>
       </w:pPr>
       <w:r>
@@ -5962,7 +5846,21 @@
           <w:rFonts w:ascii="Times New Roman" w:hAnsi="Times New Roman" w:cs="Times New Roman"/>
           <w:lang w:val="es-ES_tradnl"/>
         </w:rPr>
-        <w:t xml:space="preserve"> y desarrollar cuatro secciones en donde: a) abordamos la dimensión política de la redistritación en México y discutimos los avances y limitaciones en torno a este proceso; b) explicamos, desde una perspectiva teórica, por qué es importante la transparencia, rendición de cuentas y la participación ciudadana en los procesos de redistritación; c) describimos cómo </w:t>
+        <w:t xml:space="preserve"> y desarrollar cinco</w:t>
+      </w:r>
+      <w:r>
+        <w:rPr>
+          <w:rFonts w:ascii="Times New Roman" w:hAnsi="Times New Roman" w:cs="Times New Roman"/>
+          <w:lang w:val="es-ES_tradnl"/>
+        </w:rPr>
+        <w:t xml:space="preserve"> secciones en donde: a) abordamos la dimensión política de la redistritación en México y discutimos los avances y limitaciones en torno a este proceso; b) explicamos, desde una perspectiva teórica, por qué es importante la transparencia, rendición de cuentas y la participación ciudadana en los procesos de redistritación; </w:t>
+      </w:r>
+      <w:r>
+        <w:rPr>
+          <w:rFonts w:ascii="Times New Roman" w:hAnsi="Times New Roman" w:cs="Times New Roman"/>
+          <w:lang w:val="es-ES_tradnl"/>
+        </w:rPr>
+        <w:t xml:space="preserve">c)  describimos los vestigios de opacidad que existen en México; d) explicamos cómo </w:t>
       </w:r>
       <w:r>
         <w:rPr>
@@ -6027,23 +5925,15 @@
           <w:color w:val="auto"/>
           <w:lang w:val="es-MX"/>
         </w:rPr>
-        <w:t xml:space="preserve"> d)</w:t>
-      </w:r>
-      <w:r>
-        <w:rPr>
-          <w:rFonts w:ascii="Times New Roman" w:hAnsi="Times New Roman" w:cs="Times New Roman"/>
-          <w:color w:val="auto"/>
-          <w:lang w:val="es-MX"/>
-        </w:rPr>
-        <w:t xml:space="preserve"> concluimos con una breve reflexión sobre el uso de datos abiertos en materia de redistritación y la agenda pendiente de investigación en esta materia</w:t>
-      </w:r>
-      <w:r>
-        <w:rPr>
-          <w:rFonts w:ascii="Times New Roman" w:hAnsi="Times New Roman" w:cs="Times New Roman"/>
-          <w:color w:val="auto"/>
-          <w:lang w:val="es-MX"/>
-        </w:rPr>
-        <w:t xml:space="preserve">. </w:t>
+        <w:t xml:space="preserve"> e)</w:t>
+      </w:r>
+      <w:r>
+        <w:rPr>
+          <w:rFonts w:ascii="Times New Roman" w:hAnsi="Times New Roman" w:cs="Times New Roman"/>
+          <w:color w:val="auto"/>
+          <w:lang w:val="es-MX"/>
+        </w:rPr>
+        <w:t xml:space="preserve"> concluimos con una breve reflexión sobre el uso de datos abiertos en materia de redistritación y la agenda pendiente de investigación en esta materia.</w:t>
       </w:r>
     </w:p>
     <w:p>
@@ -6553,8 +6443,6 @@
         </w:rPr>
         <w:t xml:space="preserve"> II, páginas 16-18</w:t>
       </w:r>
-      <w:bookmarkStart w:id="0" w:name="_GoBack"/>
-      <w:bookmarkEnd w:id="0"/>
       <w:r>
         <w:rPr>
           <w:rFonts w:ascii="Times New Roman" w:hAnsi="Times New Roman" w:cs="Times New Roman"/>
@@ -6619,6 +6507,8 @@
       </w:pPr>
     </w:p>
     <w:sectPr>
+      <w:footerReference w:type="even" r:id="rId12"/>
+      <w:footerReference w:type="default" r:id="rId13"/>
       <w:pgSz w:w="12240" w:h="15840"/>
       <w:pgMar w:top="1440" w:right="1800" w:bottom="1440" w:left="1800" w:header="720" w:footer="720" w:gutter="0"/>
       <w:cols w:space="720"/>
@@ -6645,6 +6535,118 @@
     </w:p>
   </w:endnote>
 </w:endnotes>
+</file>
+
+<file path=word/footer1.xml><?xml version="1.0" encoding="utf-8"?>
+<w:ftr xmlns:wpc="http://schemas.microsoft.com/office/word/2010/wordprocessingCanvas" xmlns:mo="http://schemas.microsoft.com/office/mac/office/2008/main" xmlns:mc="http://schemas.openxmlformats.org/markup-compatibility/2006" xmlns:mv="urn:schemas-microsoft-com:mac:vml" xmlns:o="urn:schemas-microsoft-com:office:office" xmlns:r="http://schemas.openxmlformats.org/officeDocument/2006/relationships" xmlns:m="http://schemas.openxmlformats.org/officeDocument/2006/math" xmlns:v="urn:schemas-microsoft-com:vml" xmlns:wp14="http://schemas.microsoft.com/office/word/2010/wordprocessingDrawing" xmlns:wp="http://schemas.openxmlformats.org/drawingml/2006/wordprocessingDrawing" xmlns:w10="urn:schemas-microsoft-com:office:word" xmlns:w="http://schemas.openxmlformats.org/wordprocessingml/2006/main" xmlns:w14="http://schemas.microsoft.com/office/word/2010/wordml" xmlns:wpg="http://schemas.microsoft.com/office/word/2010/wordprocessingGroup" xmlns:wpi="http://schemas.microsoft.com/office/word/2010/wordprocessingInk" xmlns:wne="http://schemas.microsoft.com/office/word/2006/wordml" xmlns:wps="http://schemas.microsoft.com/office/word/2010/wordprocessingShape" mc:Ignorable="w14 wp14">
+  <w:p>
+    <w:pPr>
+      <w:pStyle w:val="Footer"/>
+      <w:framePr w:wrap="around" w:vAnchor="text" w:hAnchor="margin" w:xAlign="right" w:y="1"/>
+      <w:rPr>
+        <w:rStyle w:val="PageNumber"/>
+      </w:rPr>
+    </w:pPr>
+    <w:r>
+      <w:rPr>
+        <w:rStyle w:val="PageNumber"/>
+      </w:rPr>
+      <w:fldChar w:fldCharType="begin"/>
+    </w:r>
+    <w:r>
+      <w:rPr>
+        <w:rStyle w:val="PageNumber"/>
+      </w:rPr>
+      <w:instrText xml:space="preserve">PAGE  </w:instrText>
+    </w:r>
+    <w:r>
+      <w:rPr>
+        <w:rStyle w:val="PageNumber"/>
+      </w:rPr>
+      <w:fldChar w:fldCharType="end"/>
+    </w:r>
+  </w:p>
+  <w:p>
+    <w:pPr>
+      <w:pStyle w:val="Footer"/>
+      <w:ind w:right="360"/>
+    </w:pPr>
+  </w:p>
+</w:ftr>
+</file>
+
+<file path=word/footer2.xml><?xml version="1.0" encoding="utf-8"?>
+<w:ftr xmlns:wpc="http://schemas.microsoft.com/office/word/2010/wordprocessingCanvas" xmlns:mo="http://schemas.microsoft.com/office/mac/office/2008/main" xmlns:mc="http://schemas.openxmlformats.org/markup-compatibility/2006" xmlns:mv="urn:schemas-microsoft-com:mac:vml" xmlns:o="urn:schemas-microsoft-com:office:office" xmlns:r="http://schemas.openxmlformats.org/officeDocument/2006/relationships" xmlns:m="http://schemas.openxmlformats.org/officeDocument/2006/math" xmlns:v="urn:schemas-microsoft-com:vml" xmlns:wp14="http://schemas.microsoft.com/office/word/2010/wordprocessingDrawing" xmlns:wp="http://schemas.openxmlformats.org/drawingml/2006/wordprocessingDrawing" xmlns:w10="urn:schemas-microsoft-com:office:word" xmlns:w="http://schemas.openxmlformats.org/wordprocessingml/2006/main" xmlns:w14="http://schemas.microsoft.com/office/word/2010/wordml" xmlns:wpg="http://schemas.microsoft.com/office/word/2010/wordprocessingGroup" xmlns:wpi="http://schemas.microsoft.com/office/word/2010/wordprocessingInk" xmlns:wne="http://schemas.microsoft.com/office/word/2006/wordml" xmlns:wps="http://schemas.microsoft.com/office/word/2010/wordprocessingShape" mc:Ignorable="w14 wp14">
+  <w:p>
+    <w:pPr>
+      <w:pStyle w:val="Footer"/>
+      <w:framePr w:wrap="around" w:vAnchor="text" w:hAnchor="margin" w:xAlign="right" w:y="1"/>
+      <w:rPr>
+        <w:rStyle w:val="PageNumber"/>
+        <w:rFonts w:ascii="Times New Roman" w:hAnsi="Times New Roman" w:cs="Times New Roman"/>
+        <w:sz w:val="20"/>
+        <w:szCs w:val="20"/>
+      </w:rPr>
+    </w:pPr>
+    <w:r>
+      <w:rPr>
+        <w:rStyle w:val="PageNumber"/>
+        <w:rFonts w:ascii="Times New Roman" w:hAnsi="Times New Roman" w:cs="Times New Roman"/>
+        <w:sz w:val="20"/>
+        <w:szCs w:val="20"/>
+      </w:rPr>
+      <w:fldChar w:fldCharType="begin"/>
+    </w:r>
+    <w:r>
+      <w:rPr>
+        <w:rStyle w:val="PageNumber"/>
+        <w:rFonts w:ascii="Times New Roman" w:hAnsi="Times New Roman" w:cs="Times New Roman"/>
+        <w:sz w:val="20"/>
+        <w:szCs w:val="20"/>
+      </w:rPr>
+      <w:instrText xml:space="preserve">PAGE  </w:instrText>
+    </w:r>
+    <w:r>
+      <w:rPr>
+        <w:rStyle w:val="PageNumber"/>
+        <w:rFonts w:ascii="Times New Roman" w:hAnsi="Times New Roman" w:cs="Times New Roman"/>
+        <w:sz w:val="20"/>
+        <w:szCs w:val="20"/>
+      </w:rPr>
+      <w:fldChar w:fldCharType="separate"/>
+    </w:r>
+    <w:r>
+      <w:rPr>
+        <w:rStyle w:val="PageNumber"/>
+        <w:rFonts w:ascii="Times New Roman" w:hAnsi="Times New Roman" w:cs="Times New Roman"/>
+        <w:noProof/>
+        <w:sz w:val="20"/>
+        <w:szCs w:val="20"/>
+      </w:rPr>
+      <w:t>1</w:t>
+    </w:r>
+    <w:r>
+      <w:rPr>
+        <w:rStyle w:val="PageNumber"/>
+        <w:rFonts w:ascii="Times New Roman" w:hAnsi="Times New Roman" w:cs="Times New Roman"/>
+        <w:sz w:val="20"/>
+        <w:szCs w:val="20"/>
+      </w:rPr>
+      <w:fldChar w:fldCharType="end"/>
+    </w:r>
+  </w:p>
+  <w:p>
+    <w:pPr>
+      <w:pStyle w:val="Footer"/>
+      <w:ind w:right="360"/>
+      <w:rPr>
+        <w:rFonts w:ascii="Times New Roman" w:hAnsi="Times New Roman" w:cs="Times New Roman"/>
+        <w:sz w:val="20"/>
+        <w:szCs w:val="20"/>
+      </w:rPr>
+    </w:pPr>
+  </w:p>
+</w:ftr>
 </file>
 
 <file path=word/footnotes.xml><?xml version="1.0" encoding="utf-8"?>
@@ -7126,6 +7128,56 @@
       <w:contextualSpacing/>
     </w:pPr>
   </w:style>
+  <w:style w:type="paragraph" w:styleId="Footer">
+    <w:name w:val="footer"/>
+    <w:basedOn w:val="Normal"/>
+    <w:link w:val="FooterChar"/>
+    <w:uiPriority w:val="99"/>
+    <w:unhideWhenUsed/>
+    <w:rsid w:val="00636BED"/>
+    <w:pPr>
+      <w:tabs>
+        <w:tab w:val="center" w:pos="4320"/>
+        <w:tab w:val="right" w:pos="8640"/>
+      </w:tabs>
+    </w:pPr>
+  </w:style>
+  <w:style w:type="character" w:customStyle="1" w:styleId="FooterChar">
+    <w:name w:val="Footer Char"/>
+    <w:basedOn w:val="DefaultParagraphFont"/>
+    <w:link w:val="Footer"/>
+    <w:uiPriority w:val="99"/>
+    <w:rsid w:val="00636BED"/>
+  </w:style>
+  <w:style w:type="character" w:styleId="PageNumber">
+    <w:name w:val="page number"/>
+    <w:basedOn w:val="DefaultParagraphFont"/>
+    <w:uiPriority w:val="99"/>
+    <w:semiHidden/>
+    <w:unhideWhenUsed/>
+    <w:rsid w:val="00636BED"/>
+  </w:style>
+  <w:style w:type="paragraph" w:styleId="Header">
+    <w:name w:val="header"/>
+    <w:basedOn w:val="Normal"/>
+    <w:link w:val="HeaderChar"/>
+    <w:uiPriority w:val="99"/>
+    <w:unhideWhenUsed/>
+    <w:rsid w:val="00636BED"/>
+    <w:pPr>
+      <w:tabs>
+        <w:tab w:val="center" w:pos="4320"/>
+        <w:tab w:val="right" w:pos="8640"/>
+      </w:tabs>
+    </w:pPr>
+  </w:style>
+  <w:style w:type="character" w:customStyle="1" w:styleId="HeaderChar">
+    <w:name w:val="Header Char"/>
+    <w:basedOn w:val="DefaultParagraphFont"/>
+    <w:link w:val="Header"/>
+    <w:uiPriority w:val="99"/>
+    <w:rsid w:val="00636BED"/>
+  </w:style>
 </w:styles>
 </file>
 
@@ -7440,6 +7492,56 @@
       <w:ind w:left="720"/>
       <w:contextualSpacing/>
     </w:pPr>
+  </w:style>
+  <w:style w:type="paragraph" w:styleId="Footer">
+    <w:name w:val="footer"/>
+    <w:basedOn w:val="Normal"/>
+    <w:link w:val="FooterChar"/>
+    <w:uiPriority w:val="99"/>
+    <w:unhideWhenUsed/>
+    <w:rsid w:val="00636BED"/>
+    <w:pPr>
+      <w:tabs>
+        <w:tab w:val="center" w:pos="4320"/>
+        <w:tab w:val="right" w:pos="8640"/>
+      </w:tabs>
+    </w:pPr>
+  </w:style>
+  <w:style w:type="character" w:customStyle="1" w:styleId="FooterChar">
+    <w:name w:val="Footer Char"/>
+    <w:basedOn w:val="DefaultParagraphFont"/>
+    <w:link w:val="Footer"/>
+    <w:uiPriority w:val="99"/>
+    <w:rsid w:val="00636BED"/>
+  </w:style>
+  <w:style w:type="character" w:styleId="PageNumber">
+    <w:name w:val="page number"/>
+    <w:basedOn w:val="DefaultParagraphFont"/>
+    <w:uiPriority w:val="99"/>
+    <w:semiHidden/>
+    <w:unhideWhenUsed/>
+    <w:rsid w:val="00636BED"/>
+  </w:style>
+  <w:style w:type="paragraph" w:styleId="Header">
+    <w:name w:val="header"/>
+    <w:basedOn w:val="Normal"/>
+    <w:link w:val="HeaderChar"/>
+    <w:uiPriority w:val="99"/>
+    <w:unhideWhenUsed/>
+    <w:rsid w:val="00636BED"/>
+    <w:pPr>
+      <w:tabs>
+        <w:tab w:val="center" w:pos="4320"/>
+        <w:tab w:val="right" w:pos="8640"/>
+      </w:tabs>
+    </w:pPr>
+  </w:style>
+  <w:style w:type="character" w:customStyle="1" w:styleId="HeaderChar">
+    <w:name w:val="Header Char"/>
+    <w:basedOn w:val="DefaultParagraphFont"/>
+    <w:link w:val="Header"/>
+    <w:uiPriority w:val="99"/>
+    <w:rsid w:val="00636BED"/>
   </w:style>
 </w:styles>
 </file>

</xml_diff>